<commit_message>
add velocity analysis to prescribe initial conditions. Another pass at assembly analysis using fminunc. Finished n4bar mechanism and plots
</commit_message>
<xml_diff>
--- a/final_project/n4BarMechanism/benchmark_n4BarMechanism.docx
+++ b/final_project/n4BarMechanism/benchmark_n4BarMechanism.docx
@@ -11,8 +11,13 @@
       </w:r>
       <w:r>
         <w:tab/>
-        <w:t>Samuel Acuña</w:t>
-      </w:r>
+        <w:t xml:space="preserve">Samuel </w:t>
+      </w:r>
+      <w:proofErr w:type="spellStart"/>
+      <w:r>
+        <w:t>Acuña</w:t>
+      </w:r>
+      <w:proofErr w:type="spellEnd"/>
     </w:p>
     <w:p>
       <w:r>
@@ -62,7 +67,15 @@
         <w:t xml:space="preserve">My simEngine3D dynamics engine was successfully able to simulate the </w:t>
       </w:r>
       <w:r>
-        <w:t>N four-bar mechanism benchamark (</w:t>
+        <w:t xml:space="preserve">N four-bar mechanism </w:t>
+      </w:r>
+      <w:proofErr w:type="spellStart"/>
+      <w:r>
+        <w:t>benchamark</w:t>
+      </w:r>
+      <w:proofErr w:type="spellEnd"/>
+      <w:r>
+        <w:t xml:space="preserve"> (</w:t>
       </w:r>
       <w:hyperlink r:id="rId4" w:history="1">
         <w:r>
@@ -106,12 +119,14 @@
       <w:r>
         <w:t xml:space="preserve"> under the </w:t>
       </w:r>
+      <w:proofErr w:type="spellStart"/>
       <w:r>
         <w:rPr>
           <w:i/>
         </w:rPr>
         <w:t>final_project</w:t>
       </w:r>
+      <w:proofErr w:type="spellEnd"/>
       <w:r>
         <w:t xml:space="preserve"> folder. The driver file is called </w:t>
       </w:r>
@@ -302,6 +317,90 @@
           <w:b/>
         </w:rPr>
       </w:pPr>
+      <w:r>
+        <w:rPr>
+          <w:b/>
+        </w:rPr>
+        <w:t>Simulation Run Time:</w:t>
+      </w:r>
+    </w:p>
+    <w:p>
+      <w:r>
+        <w:t>For step-size h=0.01 seconds,</w:t>
+      </w:r>
+      <w:r>
+        <w:t xml:space="preserve"> </w:t>
+      </w:r>
+      <w:r>
+        <w:t xml:space="preserve">and N = 2, </w:t>
+      </w:r>
+      <w:r>
+        <w:t>t</w:t>
+      </w:r>
+      <w:r>
+        <w:t>ime to compute Quasi-Newton Solution:</w:t>
+      </w:r>
+      <w:r>
+        <w:t xml:space="preserve"> 253.9681</w:t>
+      </w:r>
+      <w:r>
+        <w:t xml:space="preserve"> seconds</w:t>
+      </w:r>
+    </w:p>
+    <w:p>
+      <w:r>
+        <w:t>For step-size h=0.0</w:t>
+      </w:r>
+      <w:r>
+        <w:t>0</w:t>
+      </w:r>
+      <w:r>
+        <w:t>1 seconds,</w:t>
+      </w:r>
+      <w:r>
+        <w:t xml:space="preserve"> and N = </w:t>
+      </w:r>
+      <w:r>
+        <w:t>1</w:t>
+      </w:r>
+      <w:r>
+        <w:t>, t</w:t>
+      </w:r>
+      <w:r>
+        <w:t>ime to compute Quasi-Newton Solution:</w:t>
+      </w:r>
+      <w:r>
+        <w:t xml:space="preserve"> </w:t>
+      </w:r>
+      <w:r>
+        <w:t>1395.8112</w:t>
+      </w:r>
+      <w:r>
+        <w:t xml:space="preserve"> seconds</w:t>
+      </w:r>
+    </w:p>
+    <w:p>
+      <w:r>
+        <w:t>For step-size h=0.0</w:t>
+      </w:r>
+      <w:r>
+        <w:t>01</w:t>
+      </w:r>
+      <w:r>
+        <w:t xml:space="preserve"> seconds,</w:t>
+      </w:r>
+      <w:r>
+        <w:t xml:space="preserve"> and N = 5, t</w:t>
+      </w:r>
+      <w:r>
+        <w:t>ime to compute Quasi-Newton Solution:</w:t>
+      </w:r>
+      <w:r>
+        <w:t xml:space="preserve"> 2859.6378</w:t>
+      </w:r>
+      <w:r>
+        <w:t xml:space="preserve"> seconds</w:t>
+      </w:r>
     </w:p>
     <w:p>
       <w:pPr>
@@ -309,88 +408,6 @@
           <w:b/>
         </w:rPr>
       </w:pPr>
-    </w:p>
-    <w:p>
-      <w:pPr>
-        <w:rPr>
-          <w:b/>
-        </w:rPr>
-      </w:pPr>
-      <w:r>
-        <w:rPr>
-          <w:b/>
-        </w:rPr>
-        <w:t>Simulation Run Time:</w:t>
-      </w:r>
-    </w:p>
-    <w:p>
-      <w:r>
-        <w:t>For step-size h=0.01 seconds,</w:t>
-      </w:r>
-      <w:r>
-        <w:t xml:space="preserve"> </w:t>
-      </w:r>
-      <w:r>
-        <w:t xml:space="preserve">and N = 2, </w:t>
-      </w:r>
-      <w:r>
-        <w:t>t</w:t>
-      </w:r>
-      <w:r>
-        <w:t>ime to compute Quasi-Newton Solution:</w:t>
-      </w:r>
-      <w:r>
-        <w:t xml:space="preserve"> 253.9681</w:t>
-      </w:r>
-      <w:r>
-        <w:t xml:space="preserve"> seconds</w:t>
-      </w:r>
-    </w:p>
-    <w:p>
-      <w:r>
-        <w:t>For step-size h=0.0</w:t>
-      </w:r>
-      <w:r>
-        <w:t>01</w:t>
-      </w:r>
-      <w:r>
-        <w:t xml:space="preserve"> seconds,</w:t>
-      </w:r>
-      <w:r>
-        <w:t xml:space="preserve"> and N = </w:t>
-      </w:r>
-      <w:r>
-        <w:t>5</w:t>
-      </w:r>
-      <w:r>
-        <w:t>, t</w:t>
-      </w:r>
-      <w:r>
-        <w:t>ime to compute Quasi-Newton Solution:</w:t>
-      </w:r>
-      <w:r>
-        <w:t xml:space="preserve"> 2</w:t>
-      </w:r>
-      <w:r>
-        <w:t>859</w:t>
-      </w:r>
-      <w:r>
-        <w:t>.6</w:t>
-      </w:r>
-      <w:r>
-        <w:t>378</w:t>
-      </w:r>
-      <w:r>
-        <w:t xml:space="preserve"> seconds</w:t>
-      </w:r>
-    </w:p>
-    <w:p/>
-    <w:p>
-      <w:pPr>
-        <w:rPr>
-          <w:b/>
-        </w:rPr>
-      </w:pPr>
       <w:r>
         <w:rPr>
           <w:b/>
@@ -404,10 +421,10 @@
           <w:noProof/>
         </w:rPr>
         <w:drawing>
-          <wp:inline distT="0" distB="0" distL="0" distR="0" wp14:anchorId="45154259" wp14:editId="614DC917">
-            <wp:extent cx="4250655" cy="2542540"/>
-            <wp:effectExtent l="0" t="0" r="0" b="0"/>
-            <wp:docPr id="3" name="Picture 3" descr="plot_position_comparison.png"/>
+          <wp:inline distT="0" distB="0" distL="0" distR="0" wp14:anchorId="09F07410" wp14:editId="4C735C88">
+            <wp:extent cx="4088765" cy="3133852"/>
+            <wp:effectExtent l="0" t="0" r="635" b="0"/>
+            <wp:docPr id="1" name="Picture 1" descr="plot_position_comparison.png"/>
             <wp:cNvGraphicFramePr>
               <a:graphicFrameLocks xmlns:a="http://schemas.openxmlformats.org/drawingml/2006/main" noChangeAspect="1"/>
             </wp:cNvGraphicFramePr>
@@ -428,13 +445,13 @@
                         </a:ext>
                       </a:extLst>
                     </a:blip>
-                    <a:srcRect l="6624" t="2888" r="854" b="3610"/>
+                    <a:srcRect l="5741" t="3359" r="7037" b="3359"/>
                     <a:stretch/>
                   </pic:blipFill>
                   <pic:spPr bwMode="auto">
                     <a:xfrm>
                       <a:off x="0" y="0"/>
-                      <a:ext cx="4307026" cy="2576258"/>
+                      <a:ext cx="4102072" cy="3144051"/>
                     </a:xfrm>
                     <a:prstGeom prst="rect">
                       <a:avLst/>
@@ -455,201 +472,197 @@
           </wp:inline>
         </w:drawing>
       </w:r>
-    </w:p>
-    <w:p>
-      <w:pPr>
-        <w:rPr>
-          <w:b/>
-        </w:rPr>
-      </w:pPr>
-      <w:r>
-        <w:rPr>
-          <w:b/>
-        </w:rPr>
-        <w:t>Benchmark Tolerances:</w:t>
-      </w:r>
-      <w:r>
-        <w:rPr>
-          <w:b/>
-        </w:rPr>
-        <w:t xml:space="preserve"> (comparing 201 data points)</w:t>
-      </w:r>
-    </w:p>
-    <w:p>
-      <w:r>
-        <w:rPr>
-          <w:i/>
-        </w:rPr>
-        <w:t>Low Precision Error tolerance =</w:t>
-      </w:r>
-      <w:r>
-        <w:t xml:space="preserve"> 1e-1</w:t>
-      </w:r>
-    </w:p>
-    <w:p>
-      <w:r>
-        <w:rPr>
-          <w:i/>
-        </w:rPr>
-        <w:t>X coordinate</w:t>
-      </w:r>
-      <w:r>
-        <w:t xml:space="preserve">: There are </w:t>
-      </w:r>
-      <w:r>
-        <w:t>184</w:t>
-      </w:r>
-      <w:r>
-        <w:t xml:space="preserve"> entries outside of allowable low p</w:t>
-      </w:r>
-      <w:r>
-        <w:t>r</w:t>
-      </w:r>
-      <w:r>
-        <w:t>ecision error</w:t>
-      </w:r>
-    </w:p>
-    <w:p>
-      <w:r>
-        <w:rPr>
-          <w:i/>
-        </w:rPr>
-        <w:t>Y coordinate</w:t>
-      </w:r>
-      <w:r>
-        <w:t xml:space="preserve">: There are </w:t>
-      </w:r>
-      <w:r>
-        <w:t>161</w:t>
-      </w:r>
-      <w:r>
-        <w:t xml:space="preserve"> entries outside of allowable low </w:t>
-      </w:r>
-      <w:r>
-        <w:t>pre</w:t>
-      </w:r>
-      <w:r>
-        <w:t>cision error</w:t>
-      </w:r>
-    </w:p>
-    <w:p/>
-    <w:p>
-      <w:r>
-        <w:rPr>
-          <w:i/>
-        </w:rPr>
-        <w:t>High</w:t>
-      </w:r>
-      <w:r>
-        <w:rPr>
-          <w:i/>
-        </w:rPr>
-        <w:t xml:space="preserve"> Precision Error tolerance =</w:t>
-      </w:r>
-      <w:r>
-        <w:t xml:space="preserve"> 1e-3</w:t>
-      </w:r>
-    </w:p>
-    <w:p>
-      <w:r>
-        <w:rPr>
-          <w:i/>
-        </w:rPr>
-        <w:t>X coordinate</w:t>
-      </w:r>
-      <w:r>
-        <w:t xml:space="preserve">: There are </w:t>
-      </w:r>
-      <w:r>
-        <w:t>184</w:t>
-      </w:r>
-      <w:r>
-        <w:t xml:space="preserve"> entries outside of allowable high p</w:t>
-      </w:r>
-      <w:r>
-        <w:t>r</w:t>
-      </w:r>
-      <w:r>
-        <w:t>ecision error</w:t>
-      </w:r>
-    </w:p>
-    <w:p>
-      <w:r>
-        <w:rPr>
-          <w:i/>
-        </w:rPr>
-        <w:t>Y coordinate</w:t>
-      </w:r>
-      <w:r>
-        <w:t xml:space="preserve">: There are </w:t>
-      </w:r>
-      <w:r>
-        <w:t>161</w:t>
-      </w:r>
-      <w:r>
-        <w:t xml:space="preserve"> entries outside of allowable high p</w:t>
-      </w:r>
-      <w:r>
-        <w:t>r</w:t>
-      </w:r>
-      <w:r>
-        <w:t>ecision error</w:t>
-      </w:r>
-    </w:p>
-    <w:p/>
-    <w:p>
-      <w:r>
-        <w:rPr>
-          <w:b/>
-          <w:i/>
-          <w:u w:val="single"/>
-        </w:rPr>
-        <w:t xml:space="preserve">Thus, the simulation is </w:t>
-      </w:r>
-      <w:r>
-        <w:rPr>
-          <w:b/>
-          <w:i/>
-          <w:u w:val="single"/>
-        </w:rPr>
-        <w:t xml:space="preserve">NOT </w:t>
-      </w:r>
-      <w:r>
-        <w:rPr>
-          <w:b/>
-          <w:i/>
-          <w:u w:val="single"/>
-        </w:rPr>
-        <w:t>considered to have reached the benchmark.</w:t>
-      </w:r>
-      <w:r>
-        <w:rPr>
-          <w:b/>
-          <w:i/>
-          <w:u w:val="single"/>
-        </w:rPr>
-        <w:t xml:space="preserve"> </w:t>
-      </w:r>
-      <w:r>
-        <w:t>However, I think this is due to poorly specified initial conditions in my system.</w:t>
-      </w:r>
-      <w:r>
-        <w:t xml:space="preserve"> </w:t>
-      </w:r>
-      <w:r>
-        <w:t xml:space="preserve">The swinging pendulum is periodic, offset from </w:t>
-      </w:r>
-      <w:r>
-        <w:t xml:space="preserve">the benchmark solution, so my simulation is not completely wrong in motion. </w:t>
-      </w:r>
-      <w:r>
-        <w:t>I was unable to figure out how to specify an initial velocity constra</w:t>
-      </w:r>
-      <w:r>
-        <w:t>int in my dynamics engine, so I implemented a poor workaround in my code.</w:t>
-      </w:r>
       <w:bookmarkStart w:id="0" w:name="_GoBack"/>
       <w:bookmarkEnd w:id="0"/>
+    </w:p>
+    <w:p>
+      <w:pPr>
+        <w:rPr>
+          <w:b/>
+        </w:rPr>
+      </w:pPr>
+      <w:r>
+        <w:rPr>
+          <w:b/>
+        </w:rPr>
+        <w:t>Benchmark Tolerances:</w:t>
+      </w:r>
+      <w:r>
+        <w:rPr>
+          <w:b/>
+        </w:rPr>
+        <w:t xml:space="preserve"> (comparing 201 data points)</w:t>
+      </w:r>
+    </w:p>
+    <w:p>
+      <w:r>
+        <w:rPr>
+          <w:i/>
+        </w:rPr>
+        <w:t>Low Precision Error tolerance =</w:t>
+      </w:r>
+      <w:r>
+        <w:t xml:space="preserve"> 1e-1</w:t>
+      </w:r>
+    </w:p>
+    <w:p>
+      <w:r>
+        <w:rPr>
+          <w:i/>
+        </w:rPr>
+        <w:t>X coordinate</w:t>
+      </w:r>
+      <w:r>
+        <w:t xml:space="preserve">: There are </w:t>
+      </w:r>
+      <w:r>
+        <w:t>1</w:t>
+      </w:r>
+      <w:r>
+        <w:t>31</w:t>
+      </w:r>
+      <w:r>
+        <w:t xml:space="preserve"> entries outside of allowable low p</w:t>
+      </w:r>
+      <w:r>
+        <w:t>r</w:t>
+      </w:r>
+      <w:r>
+        <w:t>ecision error</w:t>
+      </w:r>
+    </w:p>
+    <w:p>
+      <w:r>
+        <w:rPr>
+          <w:i/>
+        </w:rPr>
+        <w:t>Y coordinate</w:t>
+      </w:r>
+      <w:r>
+        <w:t xml:space="preserve">: There are </w:t>
+      </w:r>
+      <w:r>
+        <w:t>98</w:t>
+      </w:r>
+      <w:r>
+        <w:t xml:space="preserve"> entries outside of allowable low </w:t>
+      </w:r>
+      <w:r>
+        <w:t>pre</w:t>
+      </w:r>
+      <w:r>
+        <w:t>cision error</w:t>
+      </w:r>
+    </w:p>
+    <w:p>
+      <w:pPr>
+        <w:spacing w:before="40"/>
+      </w:pPr>
+      <w:r>
+        <w:rPr>
+          <w:i/>
+        </w:rPr>
+        <w:t>High</w:t>
+      </w:r>
+      <w:r>
+        <w:rPr>
+          <w:i/>
+        </w:rPr>
+        <w:t xml:space="preserve"> Precision Error tolerance =</w:t>
+      </w:r>
+      <w:r>
+        <w:t xml:space="preserve"> 1e-3</w:t>
+      </w:r>
+    </w:p>
+    <w:p>
+      <w:r>
+        <w:rPr>
+          <w:i/>
+        </w:rPr>
+        <w:t>X coordinate</w:t>
+      </w:r>
+      <w:r>
+        <w:t xml:space="preserve">: There are </w:t>
+      </w:r>
+      <w:r>
+        <w:t>1</w:t>
+      </w:r>
+      <w:r>
+        <w:t>31</w:t>
+      </w:r>
+      <w:r>
+        <w:t xml:space="preserve"> entries outside of allowable high p</w:t>
+      </w:r>
+      <w:r>
+        <w:t>r</w:t>
+      </w:r>
+      <w:r>
+        <w:t>ecision error</w:t>
+      </w:r>
+    </w:p>
+    <w:p>
+      <w:r>
+        <w:rPr>
+          <w:i/>
+        </w:rPr>
+        <w:t>Y coordinate</w:t>
+      </w:r>
+      <w:r>
+        <w:t xml:space="preserve">: There are </w:t>
+      </w:r>
+      <w:r>
+        <w:t>98</w:t>
+      </w:r>
+      <w:r>
+        <w:t xml:space="preserve"> entries outside of allowable high p</w:t>
+      </w:r>
+      <w:r>
+        <w:t>r</w:t>
+      </w:r>
+      <w:r>
+        <w:t>ecision error</w:t>
+      </w:r>
+    </w:p>
+    <w:p/>
+    <w:p>
+      <w:r>
+        <w:rPr>
+          <w:b/>
+          <w:i/>
+          <w:u w:val="single"/>
+        </w:rPr>
+        <w:t xml:space="preserve">Thus, the simulation is </w:t>
+      </w:r>
+      <w:r>
+        <w:rPr>
+          <w:b/>
+          <w:i/>
+          <w:u w:val="single"/>
+        </w:rPr>
+        <w:t xml:space="preserve">NOT </w:t>
+      </w:r>
+      <w:r>
+        <w:rPr>
+          <w:b/>
+          <w:i/>
+          <w:u w:val="single"/>
+        </w:rPr>
+        <w:t>considered to have reached the benchmark.</w:t>
+      </w:r>
+      <w:r>
+        <w:rPr>
+          <w:b/>
+          <w:i/>
+          <w:u w:val="single"/>
+        </w:rPr>
+        <w:t xml:space="preserve"> </w:t>
+      </w:r>
+      <w:r>
+        <w:t xml:space="preserve"> The simulation starts correctly, but </w:t>
+      </w:r>
+      <w:r>
+        <w:t>my simulation is slightly accelerating. The position plot above shows my simulation peaking increasingly sooner than expected.</w:t>
+      </w:r>
     </w:p>
     <w:sectPr>
       <w:pgSz w:w="12240" w:h="15840"/>

</xml_diff>